<commit_message>
Changes to Deletion and other improvements
changed deletion of contacts which cause an error that would permantly disable the app and it would need a delete and install.
refactored the detetion of Conversations to delete messages and attachments as well.
changed the insert of contacts to not add a conversation exception from the add in main activity.
Added a length maximun for notifications in getMail.
Replaced depreciated functions in getContactsFromInbox in getMail.
Edited the documentation docx.
</commit_message>
<xml_diff>
--- a/Email Helper App Documentation.docx
+++ b/Email Helper App Documentation.docx
@@ -22,19 +22,16 @@
     <w:p>
       <w:pPr>
         <w:pStyle w:val="Body"/>
-        <w:jc w:val="center"/>
-      </w:pPr>
-    </w:p>
-    <w:p>
-      <w:pPr>
-        <w:pStyle w:val="Body"/>
-        <w:tabs>
-          <w:tab w:val="left" w:pos="5760"/>
-        </w:tabs>
-      </w:pPr>
-      <w:r>
-        <w:rPr>
-          <w:rFonts w:ascii="Calibri" w:cs="Calibri" w:hAnsi="Calibri" w:eastAsia="Calibri"/>
+        <w:tabs>
+          <w:tab w:val="left" w:pos="5760"/>
+        </w:tabs>
+        <w:rPr>
+          <w:rFonts w:ascii="Trebuchet MS" w:cs="Trebuchet MS" w:hAnsi="Trebuchet MS" w:eastAsia="Trebuchet MS"/>
+        </w:rPr>
+      </w:pPr>
+      <w:r>
+        <w:rPr>
+          <w:rFonts w:ascii="Trebuchet MS" w:hAnsi="Trebuchet MS"/>
           <w:b w:val="1"/>
           <w:bCs w:val="1"/>
           <w:rtl w:val="0"/>
@@ -49,7 +46,18 @@
         <w:tabs>
           <w:tab w:val="left" w:pos="5760"/>
         </w:tabs>
-      </w:pPr>
+        <w:rPr>
+          <w:rFonts w:ascii="Trebuchet MS" w:cs="Trebuchet MS" w:hAnsi="Trebuchet MS" w:eastAsia="Trebuchet MS"/>
+        </w:rPr>
+      </w:pPr>
+      <w:r>
+        <w:rPr>
+          <w:rFonts w:ascii="Trebuchet MS" w:hAnsi="Trebuchet MS"/>
+          <w:rtl w:val="0"/>
+          <w:lang w:val="en-US"/>
+        </w:rPr>
+        <w:t>Most of the overview and information about the goals for the app can be found in the Email Helper app design pdf.</w:t>
+      </w:r>
     </w:p>
     <w:p>
       <w:pPr>
@@ -57,14 +65,10 @@
         <w:tabs>
           <w:tab w:val="left" w:pos="5760"/>
         </w:tabs>
-      </w:pPr>
-      <w:r>
-        <w:rPr>
-          <w:rtl w:val="0"/>
-          <w:lang w:val="en-US"/>
-        </w:rPr>
-        <w:t>Most of the overview and information about the goals for the app can be found in the Email Helper app design pdf.</w:t>
-      </w:r>
+        <w:rPr>
+          <w:rFonts w:ascii="Trebuchet MS" w:cs="Trebuchet MS" w:hAnsi="Trebuchet MS" w:eastAsia="Trebuchet MS"/>
+        </w:rPr>
+      </w:pPr>
     </w:p>
     <w:p>
       <w:pPr>
@@ -72,100 +76,71 @@
         <w:tabs>
           <w:tab w:val="left" w:pos="5760"/>
         </w:tabs>
-      </w:pPr>
-    </w:p>
-    <w:p>
-      <w:pPr>
-        <w:pStyle w:val="Body"/>
-        <w:tabs>
-          <w:tab w:val="left" w:pos="5760"/>
-        </w:tabs>
-        <w:rPr>
-          <w:rFonts w:ascii="Calibri" w:cs="Calibri" w:hAnsi="Calibri" w:eastAsia="Calibri"/>
+        <w:rPr>
+          <w:rFonts w:ascii="Trebuchet MS" w:cs="Trebuchet MS" w:hAnsi="Trebuchet MS" w:eastAsia="Trebuchet MS"/>
+        </w:rPr>
+      </w:pPr>
+      <w:r>
+        <w:rPr>
+          <w:rFonts w:ascii="Trebuchet MS" w:hAnsi="Trebuchet MS"/>
           <w:b w:val="1"/>
           <w:bCs w:val="1"/>
-        </w:rPr>
-      </w:pPr>
-      <w:r>
-        <w:rPr>
-          <w:rFonts w:ascii="Calibri" w:cs="Calibri" w:hAnsi="Calibri" w:eastAsia="Calibri"/>
+          <w:rtl w:val="0"/>
+          <w:lang w:val="en-US"/>
+        </w:rPr>
+        <w:t>Outside Features:</w:t>
+      </w:r>
+    </w:p>
+    <w:p>
+      <w:pPr>
+        <w:pStyle w:val="Body"/>
+        <w:tabs>
+          <w:tab w:val="left" w:pos="5760"/>
+        </w:tabs>
+        <w:rPr>
+          <w:rFonts w:ascii="Trebuchet MS" w:cs="Trebuchet MS" w:hAnsi="Trebuchet MS" w:eastAsia="Trebuchet MS"/>
+        </w:rPr>
+      </w:pPr>
+      <w:r>
+        <w:rPr>
+          <w:rFonts w:ascii="Trebuchet MS" w:hAnsi="Trebuchet MS"/>
+          <w:rtl w:val="0"/>
+          <w:lang w:val="en-US"/>
+        </w:rPr>
+        <w:t>This app was implemented using Javamail, which offers many features for searching, sending, and receiving emails using the Java programming language. It also uses SQLite databases to store the emails in the app private data.</w:t>
+      </w:r>
+    </w:p>
+    <w:p>
+      <w:pPr>
+        <w:pStyle w:val="Body"/>
+        <w:tabs>
+          <w:tab w:val="left" w:pos="5760"/>
+        </w:tabs>
+        <w:rPr>
+          <w:rFonts w:ascii="Trebuchet MS" w:cs="Trebuchet MS" w:hAnsi="Trebuchet MS" w:eastAsia="Trebuchet MS"/>
+        </w:rPr>
+      </w:pPr>
+    </w:p>
+    <w:p>
+      <w:pPr>
+        <w:pStyle w:val="Body"/>
+        <w:tabs>
+          <w:tab w:val="left" w:pos="5760"/>
+        </w:tabs>
+        <w:rPr>
+          <w:rFonts w:ascii="Trebuchet MS" w:cs="Trebuchet MS" w:hAnsi="Trebuchet MS" w:eastAsia="Trebuchet MS"/>
+        </w:rPr>
+      </w:pPr>
+      <w:r>
+        <w:rPr>
+          <w:rFonts w:ascii="Trebuchet MS" w:hAnsi="Trebuchet MS"/>
           <w:b w:val="1"/>
           <w:bCs w:val="1"/>
           <w:rtl w:val="0"/>
           <w:lang w:val="en-US"/>
         </w:rPr>
-        <w:t>Outside Features:</w:t>
-      </w:r>
-    </w:p>
-    <w:p>
-      <w:pPr>
-        <w:pStyle w:val="Body"/>
-        <w:tabs>
-          <w:tab w:val="left" w:pos="5760"/>
-        </w:tabs>
-        <w:rPr>
-          <w:b w:val="1"/>
-          <w:bCs w:val="1"/>
-        </w:rPr>
-      </w:pPr>
-    </w:p>
-    <w:p>
-      <w:pPr>
-        <w:pStyle w:val="Body"/>
-        <w:tabs>
-          <w:tab w:val="left" w:pos="5760"/>
-        </w:tabs>
-      </w:pPr>
-      <w:r>
-        <w:rPr>
-          <w:rtl w:val="0"/>
-          <w:lang w:val="en-US"/>
-        </w:rPr>
-        <w:t>This app was implemented using Javamail, which offers many features for searching, sending, and receiving emails using the Java programming language. It also uses SQLite databases to store the emails in the app private data.</w:t>
-      </w:r>
-    </w:p>
-    <w:p>
-      <w:pPr>
-        <w:pStyle w:val="Body"/>
-        <w:tabs>
-          <w:tab w:val="left" w:pos="5760"/>
-        </w:tabs>
-      </w:pPr>
-    </w:p>
-    <w:p>
-      <w:pPr>
-        <w:pStyle w:val="Body"/>
-        <w:tabs>
-          <w:tab w:val="left" w:pos="5760"/>
-        </w:tabs>
-        <w:rPr>
-          <w:rFonts w:ascii="Calibri" w:cs="Calibri" w:hAnsi="Calibri" w:eastAsia="Calibri"/>
-          <w:b w:val="1"/>
-          <w:bCs w:val="1"/>
-        </w:rPr>
-      </w:pPr>
-      <w:r>
-        <w:rPr>
-          <w:rFonts w:ascii="Calibri" w:cs="Calibri" w:hAnsi="Calibri" w:eastAsia="Calibri"/>
-          <w:b w:val="1"/>
-          <w:bCs w:val="1"/>
-          <w:rtl w:val="0"/>
-          <w:lang w:val="en-US"/>
-        </w:rPr>
         <w:t>Main Features:</w:t>
       </w:r>
-    </w:p>
-    <w:p>
-      <w:pPr>
-        <w:pStyle w:val="Body"/>
-        <w:tabs>
-          <w:tab w:val="left" w:pos="5760"/>
-        </w:tabs>
-        <w:rPr>
-          <w:b w:val="1"/>
-          <w:bCs w:val="1"/>
-        </w:rPr>
-      </w:pPr>
     </w:p>
     <w:p>
       <w:pPr>
@@ -175,18 +150,53 @@
           <w:numId w:val="2"/>
         </w:numPr>
         <w:rPr>
-          <w:lang w:val="en-US"/>
-        </w:rPr>
-      </w:pPr>
-      <w:r>
-        <w:rPr>
-          <w:rtl w:val="0"/>
-          <w:lang w:val="en-US"/>
-        </w:rPr>
-        <w:t xml:space="preserve">The app is able to make connections using IMAP to Google Mail accounts to retrieve emails, both when the app is opened and with a </w:t>
-      </w:r>
-      <w:r>
-        <w:rPr>
+          <w:rFonts w:ascii="Trebuchet MS" w:hAnsi="Trebuchet MS"/>
+          <w:lang w:val="en-US"/>
+        </w:rPr>
+      </w:pPr>
+      <w:r>
+        <w:rPr>
+          <w:rFonts w:ascii="Trebuchet MS" w:hAnsi="Trebuchet MS"/>
+          <w:rtl w:val="0"/>
+          <w:lang w:val="en-US"/>
+        </w:rPr>
+        <w:t xml:space="preserve">The app is able to make connections </w:t>
+      </w:r>
+      <w:r>
+        <w:rPr>
+          <w:rFonts w:ascii="Trebuchet MS" w:hAnsi="Trebuchet MS"/>
+          <w:rtl w:val="0"/>
+          <w:lang w:val="en-US"/>
+        </w:rPr>
+        <w:t>to IMAP/SMTP mail</w:t>
+      </w:r>
+      <w:r>
+        <w:rPr>
+          <w:rFonts w:ascii="Trebuchet MS" w:hAnsi="Trebuchet MS"/>
+          <w:rtl w:val="0"/>
+          <w:lang w:val="en-US"/>
+        </w:rPr>
+        <w:t xml:space="preserve"> accounts to retrieve emails, both when the app is opened</w:t>
+      </w:r>
+      <w:r>
+        <w:rPr>
+          <w:rFonts w:ascii="Trebuchet MS" w:hAnsi="Trebuchet MS"/>
+          <w:rtl w:val="0"/>
+          <w:lang w:val="en-US"/>
+        </w:rPr>
+        <w:t xml:space="preserve">, </w:t>
+      </w:r>
+      <w:r>
+        <w:rPr>
+          <w:rFonts w:ascii="Trebuchet MS" w:hAnsi="Trebuchet MS"/>
+          <w:rtl w:val="0"/>
+          <w:lang w:val="en-US"/>
+        </w:rPr>
+        <w:t xml:space="preserve">with a </w:t>
+      </w:r>
+      <w:r>
+        <w:rPr>
+          <w:rFonts w:ascii="Trebuchet MS" w:hAnsi="Trebuchet MS" w:hint="default"/>
           <w:rtl w:val="0"/>
           <w:lang w:val="en-US"/>
         </w:rPr>
@@ -194,6 +204,7 @@
       </w:r>
       <w:r>
         <w:rPr>
+          <w:rFonts w:ascii="Trebuchet MS" w:hAnsi="Trebuchet MS"/>
           <w:rtl w:val="0"/>
           <w:lang w:val="en-US"/>
         </w:rPr>
@@ -201,6 +212,7 @@
       </w:r>
       <w:r>
         <w:rPr>
+          <w:rFonts w:ascii="Trebuchet MS" w:hAnsi="Trebuchet MS" w:hint="default"/>
           <w:rtl w:val="0"/>
           <w:lang w:val="en-US"/>
         </w:rPr>
@@ -208,10 +220,19 @@
       </w:r>
       <w:r>
         <w:rPr>
+          <w:rFonts w:ascii="Trebuchet MS" w:hAnsi="Trebuchet MS"/>
           <w:rtl w:val="0"/>
           <w:lang w:val="en-US"/>
         </w:rPr>
         <w:t>feature on the ConversationFragment</w:t>
+      </w:r>
+      <w:r>
+        <w:rPr>
+          <w:rFonts w:ascii="Trebuchet MS" w:hAnsi="Trebuchet MS"/>
+          <w:rtl w:val="0"/>
+          <w:lang w:val="en-US"/>
+        </w:rPr>
+        <w:t>, and an auto updater.</w:t>
       </w:r>
     </w:p>
     <w:p>
@@ -222,15 +243,25 @@
           <w:numId w:val="2"/>
         </w:numPr>
         <w:rPr>
-          <w:lang w:val="en-US"/>
-        </w:rPr>
-      </w:pPr>
-      <w:r>
-        <w:rPr>
-          <w:rtl w:val="0"/>
-          <w:lang w:val="en-US"/>
-        </w:rPr>
-        <w:t>The app can send emails using SMTP with Google Mail accounts</w:t>
+          <w:rFonts w:ascii="Trebuchet MS" w:hAnsi="Trebuchet MS"/>
+          <w:lang w:val="en-US"/>
+        </w:rPr>
+      </w:pPr>
+      <w:r>
+        <w:rPr>
+          <w:rFonts w:ascii="Trebuchet MS" w:hAnsi="Trebuchet MS"/>
+          <w:rtl w:val="0"/>
+          <w:lang w:val="en-US"/>
+        </w:rPr>
+        <w:t xml:space="preserve">The app can send emails using SMTP </w:t>
+      </w:r>
+      <w:r>
+        <w:rPr>
+          <w:rFonts w:ascii="Trebuchet MS" w:hAnsi="Trebuchet MS"/>
+          <w:rtl w:val="0"/>
+          <w:lang w:val="en-US"/>
+        </w:rPr>
+        <w:t>login info.</w:t>
       </w:r>
     </w:p>
     <w:p>
@@ -241,11 +272,13 @@
           <w:numId w:val="2"/>
         </w:numPr>
         <w:rPr>
-          <w:lang w:val="en-US"/>
-        </w:rPr>
-      </w:pPr>
-      <w:r>
-        <w:rPr>
+          <w:rFonts w:ascii="Trebuchet MS" w:hAnsi="Trebuchet MS"/>
+          <w:lang w:val="en-US"/>
+        </w:rPr>
+      </w:pPr>
+      <w:r>
+        <w:rPr>
+          <w:rFonts w:ascii="Trebuchet MS" w:hAnsi="Trebuchet MS"/>
           <w:rtl w:val="0"/>
           <w:lang w:val="en-US"/>
         </w:rPr>
@@ -260,15 +293,41 @@
           <w:numId w:val="2"/>
         </w:numPr>
         <w:rPr>
-          <w:lang w:val="en-US"/>
-        </w:rPr>
-      </w:pPr>
-      <w:r>
-        <w:rPr>
-          <w:rtl w:val="0"/>
-          <w:lang w:val="en-US"/>
-        </w:rPr>
-        <w:t>The user is able to change their email address to a different Google Mail account</w:t>
+          <w:rFonts w:ascii="Trebuchet MS" w:hAnsi="Trebuchet MS"/>
+          <w:lang w:val="en-US"/>
+        </w:rPr>
+      </w:pPr>
+      <w:r>
+        <w:rPr>
+          <w:rFonts w:ascii="Trebuchet MS" w:hAnsi="Trebuchet MS"/>
+          <w:rtl w:val="0"/>
+          <w:lang w:val="en-US"/>
+        </w:rPr>
+        <w:t xml:space="preserve">The user is able to change their email address to a different </w:t>
+      </w:r>
+      <w:r>
+        <w:rPr>
+          <w:rFonts w:ascii="Trebuchet MS" w:hAnsi="Trebuchet MS"/>
+          <w:rtl w:val="0"/>
+          <w:lang w:val="en-US"/>
+        </w:rPr>
+        <w:t xml:space="preserve">mail </w:t>
+      </w:r>
+      <w:r>
+        <w:rPr>
+          <w:rFonts w:ascii="Trebuchet MS" w:hAnsi="Trebuchet MS"/>
+          <w:rtl w:val="0"/>
+          <w:lang w:val="en-US"/>
+        </w:rPr>
+        <w:t>account</w:t>
+      </w:r>
+      <w:r>
+        <w:rPr>
+          <w:rFonts w:ascii="Trebuchet MS" w:hAnsi="Trebuchet MS"/>
+          <w:rtl w:val="0"/>
+          <w:lang w:val="en-US"/>
+        </w:rPr>
+        <w:t xml:space="preserve"> using those in the code or with if they specify the IMAP/SMTP servers</w:t>
       </w:r>
     </w:p>
     <w:p>
@@ -279,11 +338,13 @@
           <w:numId w:val="2"/>
         </w:numPr>
         <w:rPr>
-          <w:lang w:val="en-US"/>
-        </w:rPr>
-      </w:pPr>
-      <w:r>
-        <w:rPr>
+          <w:rFonts w:ascii="Trebuchet MS" w:hAnsi="Trebuchet MS"/>
+          <w:lang w:val="en-US"/>
+        </w:rPr>
+      </w:pPr>
+      <w:r>
+        <w:rPr>
+          <w:rFonts w:ascii="Trebuchet MS" w:hAnsi="Trebuchet MS"/>
           <w:rtl w:val="0"/>
           <w:lang w:val="en-US"/>
         </w:rPr>
@@ -291,6 +352,7 @@
       </w:r>
       <w:r>
         <w:rPr>
+          <w:rFonts w:ascii="Trebuchet MS" w:hAnsi="Trebuchet MS" w:hint="default"/>
           <w:rtl w:val="0"/>
           <w:lang w:val="en-US"/>
         </w:rPr>
@@ -298,6 +360,7 @@
       </w:r>
       <w:r>
         <w:rPr>
+          <w:rFonts w:ascii="Trebuchet MS" w:hAnsi="Trebuchet MS"/>
           <w:rtl w:val="0"/>
           <w:lang w:val="en-US"/>
         </w:rPr>
@@ -305,6 +368,7 @@
       </w:r>
       <w:r>
         <w:rPr>
+          <w:rFonts w:ascii="Trebuchet MS" w:hAnsi="Trebuchet MS" w:hint="default"/>
           <w:rtl w:val="0"/>
           <w:lang w:val="en-US"/>
         </w:rPr>
@@ -312,6 +376,7 @@
       </w:r>
       <w:r>
         <w:rPr>
+          <w:rFonts w:ascii="Trebuchet MS" w:hAnsi="Trebuchet MS"/>
           <w:rtl w:val="0"/>
           <w:lang w:val="en-US"/>
         </w:rPr>
@@ -326,11 +391,13 @@
           <w:numId w:val="2"/>
         </w:numPr>
         <w:rPr>
-          <w:lang w:val="en-US"/>
-        </w:rPr>
-      </w:pPr>
-      <w:r>
-        <w:rPr>
+          <w:rFonts w:ascii="Trebuchet MS" w:hAnsi="Trebuchet MS"/>
+          <w:lang w:val="en-US"/>
+        </w:rPr>
+      </w:pPr>
+      <w:r>
+        <w:rPr>
+          <w:rFonts w:ascii="Trebuchet MS" w:hAnsi="Trebuchet MS"/>
           <w:rtl w:val="0"/>
           <w:lang w:val="en-US"/>
         </w:rPr>
@@ -345,11 +412,13 @@
           <w:numId w:val="2"/>
         </w:numPr>
         <w:rPr>
-          <w:lang w:val="en-US"/>
-        </w:rPr>
-      </w:pPr>
-      <w:r>
-        <w:rPr>
+          <w:rFonts w:ascii="Trebuchet MS" w:hAnsi="Trebuchet MS"/>
+          <w:lang w:val="en-US"/>
+        </w:rPr>
+      </w:pPr>
+      <w:r>
+        <w:rPr>
+          <w:rFonts w:ascii="Trebuchet MS" w:hAnsi="Trebuchet MS"/>
           <w:rtl w:val="0"/>
           <w:lang w:val="en-US"/>
         </w:rPr>
@@ -364,15 +433,17 @@
           <w:numId w:val="2"/>
         </w:numPr>
         <w:rPr>
-          <w:lang w:val="en-US"/>
-        </w:rPr>
-      </w:pPr>
-      <w:r>
-        <w:rPr>
-          <w:rtl w:val="0"/>
-          <w:lang w:val="en-US"/>
-        </w:rPr>
-        <w:t>Notifications that display when the app is not in use or display as a Toast when the app is in use. The notifications are configured inside the app.</w:t>
+          <w:rFonts w:ascii="Trebuchet MS" w:hAnsi="Trebuchet MS"/>
+          <w:lang w:val="en-US"/>
+        </w:rPr>
+      </w:pPr>
+      <w:r>
+        <w:rPr>
+          <w:rFonts w:ascii="Trebuchet MS" w:hAnsi="Trebuchet MS"/>
+          <w:rtl w:val="0"/>
+          <w:lang w:val="en-US"/>
+        </w:rPr>
+        <w:t>Notifications that display when the app is not in use or display as a Toast when the app is in use. The notifications are configured inside the app and can be contact individualized.</w:t>
       </w:r>
     </w:p>
     <w:p>
@@ -383,11 +454,13 @@
           <w:numId w:val="2"/>
         </w:numPr>
         <w:rPr>
-          <w:lang w:val="en-US"/>
-        </w:rPr>
-      </w:pPr>
-      <w:r>
-        <w:rPr>
+          <w:rFonts w:ascii="Trebuchet MS" w:hAnsi="Trebuchet MS"/>
+          <w:lang w:val="en-US"/>
+        </w:rPr>
+      </w:pPr>
+      <w:r>
+        <w:rPr>
+          <w:rFonts w:ascii="Trebuchet MS" w:hAnsi="Trebuchet MS"/>
           <w:rtl w:val="0"/>
           <w:lang w:val="en-US"/>
         </w:rPr>
@@ -396,10 +469,87 @@
     </w:p>
     <w:p>
       <w:pPr>
+        <w:pStyle w:val="List Paragraph"/>
+        <w:numPr>
+          <w:ilvl w:val="0"/>
+          <w:numId w:val="2"/>
+        </w:numPr>
+        <w:rPr>
+          <w:rFonts w:ascii="Trebuchet MS" w:hAnsi="Trebuchet MS"/>
+          <w:lang w:val="en-US"/>
+        </w:rPr>
+      </w:pPr>
+      <w:r>
+        <w:rPr>
+          <w:rFonts w:ascii="Trebuchet MS" w:hAnsi="Trebuchet MS"/>
+          <w:rtl w:val="0"/>
+          <w:lang w:val="en-US"/>
+        </w:rPr>
+        <w:t xml:space="preserve">Contacts can be gotten directly from the inbox using the </w:t>
+      </w:r>
+      <w:r>
+        <w:rPr>
+          <w:rFonts w:ascii="Trebuchet MS" w:hAnsi="Trebuchet MS" w:hint="default"/>
+          <w:rtl w:val="0"/>
+          <w:lang w:val="en-US"/>
+        </w:rPr>
+        <w:t>“</w:t>
+      </w:r>
+      <w:r>
+        <w:rPr>
+          <w:rFonts w:ascii="Trebuchet MS" w:hAnsi="Trebuchet MS"/>
+          <w:rtl w:val="0"/>
+          <w:lang w:val="en-US"/>
+        </w:rPr>
+        <w:t>Show All Contacts from Inbox</w:t>
+      </w:r>
+      <w:r>
+        <w:rPr>
+          <w:rFonts w:ascii="Trebuchet MS" w:hAnsi="Trebuchet MS" w:hint="default"/>
+          <w:rtl w:val="0"/>
+          <w:lang w:val="en-US"/>
+        </w:rPr>
+        <w:t xml:space="preserve">” </w:t>
+      </w:r>
+      <w:r>
+        <w:rPr>
+          <w:rFonts w:ascii="Trebuchet MS" w:hAnsi="Trebuchet MS"/>
+          <w:rtl w:val="0"/>
+          <w:lang w:val="en-US"/>
+        </w:rPr>
+        <w:t>checkbox. This list is sorted by number of emails received from that address in the last three months.</w:t>
+      </w:r>
+    </w:p>
+    <w:p>
+      <w:pPr>
+        <w:pStyle w:val="List Paragraph"/>
+        <w:numPr>
+          <w:ilvl w:val="0"/>
+          <w:numId w:val="2"/>
+        </w:numPr>
+        <w:rPr>
+          <w:rFonts w:ascii="Trebuchet MS" w:hAnsi="Trebuchet MS"/>
+          <w:lang w:val="en-US"/>
+        </w:rPr>
+      </w:pPr>
+      <w:r>
+        <w:rPr>
+          <w:rFonts w:ascii="Trebuchet MS" w:hAnsi="Trebuchet MS"/>
+          <w:rtl w:val="0"/>
+          <w:lang w:val="en-US"/>
+        </w:rPr>
+        <w:t>Main screen with conversations updates to include the latest date of the contact was updated by creation or a new email.</w:t>
+      </w:r>
+    </w:p>
+    <w:p>
+      <w:pPr>
         <w:pStyle w:val="Body"/>
         <w:tabs>
           <w:tab w:val="left" w:pos="5760"/>
         </w:tabs>
+        <w:rPr>
+          <w:rFonts w:ascii="Trebuchet MS" w:cs="Trebuchet MS" w:hAnsi="Trebuchet MS" w:eastAsia="Trebuchet MS"/>
+        </w:rPr>
       </w:pPr>
     </w:p>
     <w:p>
@@ -408,10 +558,13 @@
         <w:tabs>
           <w:tab w:val="left" w:pos="5760"/>
         </w:tabs>
-      </w:pPr>
-      <w:r>
-        <w:rPr>
-          <w:rFonts w:ascii="Calibri" w:cs="Calibri" w:hAnsi="Calibri" w:eastAsia="Calibri"/>
+        <w:rPr>
+          <w:rFonts w:ascii="Trebuchet MS" w:cs="Trebuchet MS" w:hAnsi="Trebuchet MS" w:eastAsia="Trebuchet MS"/>
+        </w:rPr>
+      </w:pPr>
+      <w:r>
+        <w:rPr>
+          <w:rFonts w:ascii="Trebuchet MS" w:hAnsi="Trebuchet MS"/>
           <w:b w:val="1"/>
           <w:bCs w:val="1"/>
           <w:rtl w:val="0"/>
@@ -422,12 +575,18 @@
     <w:p>
       <w:pPr>
         <w:pStyle w:val="Body"/>
-        <w:tabs>
-          <w:tab w:val="left" w:pos="5760"/>
-        </w:tabs>
-      </w:pPr>
-      <w:r>
-        <w:rPr>
+        <w:numPr>
+          <w:ilvl w:val="0"/>
+          <w:numId w:val="4"/>
+        </w:numPr>
+        <w:rPr>
+          <w:rFonts w:ascii="Trebuchet MS" w:hAnsi="Trebuchet MS"/>
+          <w:lang w:val="en-US"/>
+        </w:rPr>
+      </w:pPr>
+      <w:r>
+        <w:rPr>
+          <w:rFonts w:ascii="Trebuchet MS" w:hAnsi="Trebuchet MS"/>
           <w:rtl w:val="0"/>
           <w:lang w:val="en-US"/>
         </w:rPr>
@@ -435,6 +594,7 @@
       </w:r>
       <w:r>
         <w:rPr>
+          <w:rFonts w:ascii="Trebuchet MS" w:hAnsi="Trebuchet MS"/>
           <w:rtl w:val="0"/>
           <w:lang w:val="en-US"/>
         </w:rPr>
@@ -442,6 +602,7 @@
       </w:r>
       <w:r>
         <w:rPr>
+          <w:rFonts w:ascii="Trebuchet MS" w:hAnsi="Trebuchet MS"/>
           <w:rtl w:val="0"/>
           <w:lang w:val="de-DE"/>
         </w:rPr>
@@ -451,24 +612,43 @@
     <w:p>
       <w:pPr>
         <w:pStyle w:val="Body"/>
-        <w:tabs>
-          <w:tab w:val="left" w:pos="5760"/>
-        </w:tabs>
-      </w:pPr>
+        <w:numPr>
+          <w:ilvl w:val="0"/>
+          <w:numId w:val="4"/>
+        </w:numPr>
+        <w:rPr>
+          <w:rFonts w:ascii="Trebuchet MS" w:hAnsi="Trebuchet MS"/>
+          <w:lang w:val="en-US"/>
+        </w:rPr>
+      </w:pPr>
+      <w:r>
+        <w:rPr>
+          <w:rFonts w:ascii="Trebuchet MS" w:hAnsi="Trebuchet MS"/>
+          <w:rtl w:val="0"/>
+          <w:lang w:val="en-US"/>
+        </w:rPr>
+        <w:t>There is no PGP or MIME decryption implemented.</w:t>
+      </w:r>
     </w:p>
     <w:p>
       <w:pPr>
         <w:pStyle w:val="Body"/>
-        <w:tabs>
-          <w:tab w:val="left" w:pos="5760"/>
-        </w:tabs>
-      </w:pPr>
-      <w:r>
-        <w:rPr>
-          <w:rtl w:val="0"/>
-          <w:lang w:val="en-US"/>
-        </w:rPr>
-        <w:t>There is no PGP or MIME decryption implemented.</w:t>
+        <w:numPr>
+          <w:ilvl w:val="0"/>
+          <w:numId w:val="4"/>
+        </w:numPr>
+        <w:rPr>
+          <w:rFonts w:ascii="Trebuchet MS" w:hAnsi="Trebuchet MS"/>
+          <w:lang w:val="en-US"/>
+        </w:rPr>
+      </w:pPr>
+      <w:r>
+        <w:rPr>
+          <w:rFonts w:ascii="Trebuchet MS" w:hAnsi="Trebuchet MS"/>
+          <w:rtl w:val="0"/>
+          <w:lang w:val="en-US"/>
+        </w:rPr>
+        <w:t>OAuth2.0 - If we implemented it it would be usable to the standard google account. When enabling the app to use OAuth we will need a client ID and possibly a client secret which is gotten from Google when you register the app with them. Contents will need to be added to the AuthenticationClass. I added some commented out variables into AuthenticationClass for this in the future. Hopefully, this will be able to be wrapped into a class/module.</w:t>
       </w:r>
     </w:p>
     <w:p>
@@ -477,6 +657,9 @@
         <w:tabs>
           <w:tab w:val="left" w:pos="5760"/>
         </w:tabs>
+        <w:rPr>
+          <w:rFonts w:ascii="Trebuchet MS" w:cs="Trebuchet MS" w:hAnsi="Trebuchet MS" w:eastAsia="Trebuchet MS"/>
+        </w:rPr>
       </w:pPr>
     </w:p>
     <w:p>
@@ -485,52 +668,15 @@
         <w:tabs>
           <w:tab w:val="left" w:pos="5760"/>
         </w:tabs>
-      </w:pPr>
-      <w:r>
-        <w:rPr>
-          <w:rtl w:val="0"/>
-          <w:lang w:val="en-US"/>
-        </w:rPr>
-        <w:t>Make secure</w:t>
-      </w:r>
-      <w:r>
-        <w:rPr>
-          <w:rtl w:val="0"/>
-          <w:lang w:val="en-US"/>
-        </w:rPr>
-        <w:t xml:space="preserve">… </w:t>
-      </w:r>
-      <w:r>
-        <w:rPr>
-          <w:rtl w:val="0"/>
-          <w:lang w:val="en-US"/>
-        </w:rPr>
-        <w:t>Google Blocked my account because our app is not as secure. This is due to the fact that when we access Gmail is it through email and password not OAuth2.0. If we implemented it it would be usable to the standard google account. When enabling the app to use OAuth we will need a client ID and possibly a client secret which is gotten from Google when you register the app with them. Contents will need to be added to the AuthenticationClass. I added some commented out variables into AuthenticationClass for this in the future. Hopefully, this will be able to be wrapped into a class/module.</w:t>
-      </w:r>
-    </w:p>
-    <w:p>
-      <w:pPr>
-        <w:pStyle w:val="Body"/>
-        <w:tabs>
-          <w:tab w:val="left" w:pos="5760"/>
-        </w:tabs>
-      </w:pPr>
-    </w:p>
-    <w:p>
-      <w:pPr>
-        <w:pStyle w:val="Body"/>
-        <w:tabs>
-          <w:tab w:val="left" w:pos="5760"/>
-        </w:tabs>
-        <w:rPr>
-          <w:rFonts w:ascii="Calibri" w:cs="Calibri" w:hAnsi="Calibri" w:eastAsia="Calibri"/>
+        <w:rPr>
+          <w:rFonts w:ascii="Trebuchet MS" w:cs="Trebuchet MS" w:hAnsi="Trebuchet MS" w:eastAsia="Trebuchet MS"/>
           <w:b w:val="1"/>
           <w:bCs w:val="1"/>
         </w:rPr>
       </w:pPr>
       <w:r>
         <w:rPr>
-          <w:rFonts w:ascii="Calibri" w:cs="Calibri" w:hAnsi="Calibri" w:eastAsia="Calibri"/>
+          <w:rFonts w:ascii="Trebuchet MS" w:hAnsi="Trebuchet MS"/>
           <w:b w:val="1"/>
           <w:bCs w:val="1"/>
           <w:rtl w:val="0"/>
@@ -546,10 +692,17 @@
           <w:tab w:val="left" w:pos="5760"/>
         </w:tabs>
         <w:rPr>
-          <w:b w:val="1"/>
-          <w:bCs w:val="1"/>
-        </w:rPr>
-      </w:pPr>
+          <w:rFonts w:ascii="Trebuchet MS" w:cs="Trebuchet MS" w:hAnsi="Trebuchet MS" w:eastAsia="Trebuchet MS"/>
+        </w:rPr>
+      </w:pPr>
+      <w:r>
+        <w:rPr>
+          <w:rFonts w:ascii="Trebuchet MS" w:hAnsi="Trebuchet MS"/>
+          <w:rtl w:val="0"/>
+          <w:lang w:val="en-US"/>
+        </w:rPr>
+        <w:t>No known bugs</w:t>
+      </w:r>
     </w:p>
     <w:p>
       <w:pPr>
@@ -557,13 +710,17 @@
         <w:tabs>
           <w:tab w:val="left" w:pos="5760"/>
         </w:tabs>
-      </w:pPr>
-      <w:r>
-        <w:rPr>
-          <w:rtl w:val="0"/>
-          <w:lang w:val="en-US"/>
-        </w:rPr>
-        <w:t>The biggest issue was getting polling to work. I could not get a background service to connect to Javamail, and a foreground service would cause the app to not get emails at all occasionally. I attempted to implement Firebase Cloud Functions, but that would require a server side setup. Firebase looks like the best option for push notifications, if that ends up being the route we choose to go over polling.</w:t>
+        <w:rPr>
+          <w:rFonts w:ascii="Trebuchet MS" w:cs="Trebuchet MS" w:hAnsi="Trebuchet MS" w:eastAsia="Trebuchet MS"/>
+        </w:rPr>
+      </w:pPr>
+      <w:r>
+        <w:rPr>
+          <w:rFonts w:ascii="Trebuchet MS" w:hAnsi="Trebuchet MS"/>
+          <w:rtl w:val="0"/>
+          <w:lang w:val="en-US"/>
+        </w:rPr>
+        <w:t>-There is an issue with some attachments(non-image) being open.</w:t>
       </w:r>
     </w:p>
     <w:p>
@@ -572,27 +729,17 @@
         <w:tabs>
           <w:tab w:val="left" w:pos="5760"/>
         </w:tabs>
-      </w:pPr>
-      <w:r>
-        <w:rPr>
-          <w:rtl w:val="0"/>
-          <w:lang w:val="en-US"/>
-        </w:rPr>
-        <w:t xml:space="preserve">     -Notifications now work on a timer system. Push notifications don</w:t>
-      </w:r>
-      <w:r>
-        <w:rPr>
-          <w:rtl w:val="0"/>
-          <w:lang w:val="en-US"/>
-        </w:rPr>
-        <w:t>’</w:t>
-      </w:r>
-      <w:r>
-        <w:rPr>
-          <w:rtl w:val="0"/>
-          <w:lang w:val="en-US"/>
-        </w:rPr>
-        <w:t>t, however the user can specify for the app to check for new emails every minute if that is desired.</w:t>
+        <w:rPr>
+          <w:rFonts w:ascii="Trebuchet MS" w:cs="Trebuchet MS" w:hAnsi="Trebuchet MS" w:eastAsia="Trebuchet MS"/>
+        </w:rPr>
+      </w:pPr>
+      <w:r>
+        <w:rPr>
+          <w:rFonts w:ascii="Trebuchet MS" w:hAnsi="Trebuchet MS"/>
+          <w:rtl w:val="0"/>
+          <w:lang w:val="en-US"/>
+        </w:rPr>
+        <w:t>-We are a less secure app in the eyes of google which is an issue.</w:t>
       </w:r>
     </w:p>
     <w:p>
@@ -601,6 +748,9 @@
         <w:tabs>
           <w:tab w:val="left" w:pos="5760"/>
         </w:tabs>
+        <w:rPr>
+          <w:rFonts w:ascii="Trebuchet MS" w:cs="Trebuchet MS" w:hAnsi="Trebuchet MS" w:eastAsia="Trebuchet MS"/>
+        </w:rPr>
       </w:pPr>
     </w:p>
     <w:p>
@@ -610,27 +760,7 @@
           <w:tab w:val="left" w:pos="5760"/>
         </w:tabs>
         <w:rPr>
-          <w:b w:val="1"/>
-          <w:bCs w:val="1"/>
-        </w:rPr>
-      </w:pPr>
-      <w:r>
-        <w:rPr>
-          <w:b w:val="1"/>
-          <w:bCs w:val="1"/>
-          <w:rtl w:val="0"/>
-          <w:lang w:val="en-US"/>
-        </w:rPr>
-        <w:t>Ideas/Suggestions/Recommendations ( BY DSHADE Summer 2018)</w:t>
-      </w:r>
-    </w:p>
-    <w:p>
-      <w:pPr>
-        <w:pStyle w:val="Body"/>
-        <w:tabs>
-          <w:tab w:val="left" w:pos="5760"/>
-        </w:tabs>
-        <w:rPr>
+          <w:rFonts w:ascii="Trebuchet MS" w:cs="Trebuchet MS" w:hAnsi="Trebuchet MS" w:eastAsia="Trebuchet MS"/>
           <w:b w:val="1"/>
           <w:bCs w:val="1"/>
           <w:u w:val="single"/>
@@ -638,13 +768,14 @@
       </w:pPr>
       <w:r>
         <w:rPr>
+          <w:rFonts w:ascii="Trebuchet MS" w:hAnsi="Trebuchet MS"/>
           <w:b w:val="1"/>
           <w:bCs w:val="1"/>
           <w:u w:val="single"/>
           <w:rtl w:val="0"/>
           <w:lang w:val="en-US"/>
         </w:rPr>
-        <w:t>Ideas and Suggestions</w:t>
+        <w:t>Ideas/Suggestions/Recommendations ( BY DSHADE Summer 2018)</w:t>
       </w:r>
     </w:p>
     <w:p>
@@ -654,28 +785,21 @@
           <w:tab w:val="left" w:pos="5760"/>
         </w:tabs>
         <w:rPr>
+          <w:rFonts w:ascii="Trebuchet MS" w:cs="Trebuchet MS" w:hAnsi="Trebuchet MS" w:eastAsia="Trebuchet MS"/>
           <w:b w:val="1"/>
           <w:bCs w:val="1"/>
         </w:rPr>
       </w:pPr>
       <w:r>
         <w:rPr>
-          <w:b w:val="1"/>
-          <w:bCs w:val="1"/>
-          <w:rtl w:val="0"/>
-          <w:lang w:val="en-US"/>
-        </w:rPr>
-        <w:t xml:space="preserve">   </w:t>
-      </w:r>
-      <w:r>
-        <w:rPr>
+          <w:rFonts w:ascii="Trebuchet MS" w:hAnsi="Trebuchet MS"/>
           <w:b w:val="1"/>
           <w:bCs w:val="1"/>
           <w:u w:val="single"/>
           <w:rtl w:val="0"/>
           <w:lang w:val="en-US"/>
         </w:rPr>
-        <w:t>To be implemented</w:t>
+        <w:t>Almost There</w:t>
       </w:r>
     </w:p>
     <w:p>
@@ -684,28 +808,92 @@
         <w:tabs>
           <w:tab w:val="left" w:pos="5760"/>
         </w:tabs>
-      </w:pPr>
-    </w:p>
-    <w:p>
-      <w:pPr>
-        <w:pStyle w:val="Body"/>
-        <w:tabs>
-          <w:tab w:val="left" w:pos="5760"/>
-        </w:tabs>
-        <w:rPr>
+        <w:rPr>
+          <w:rFonts w:ascii="Trebuchet MS" w:cs="Trebuchet MS" w:hAnsi="Trebuchet MS" w:eastAsia="Trebuchet MS"/>
           <w:b w:val="1"/>
           <w:bCs w:val="1"/>
         </w:rPr>
       </w:pPr>
       <w:r>
         <w:rPr>
+          <w:rFonts w:ascii="Trebuchet MS" w:hAnsi="Trebuchet MS"/>
           <w:b w:val="1"/>
           <w:bCs w:val="1"/>
           <w:rtl w:val="0"/>
           <w:lang w:val="en-US"/>
         </w:rPr>
-        <w:t xml:space="preserve">   </w:t>
-      </w:r>
+        <w:t>-Sounds with Notifications</w:t>
+      </w:r>
+    </w:p>
+    <w:p>
+      <w:pPr>
+        <w:pStyle w:val="Body"/>
+        <w:tabs>
+          <w:tab w:val="left" w:pos="5760"/>
+        </w:tabs>
+      </w:pPr>
+      <w:r>
+        <w:rPr>
+          <w:rtl w:val="0"/>
+          <w:lang w:val="en-US"/>
+        </w:rPr>
+        <w:t>There is a bug in the android code for this version 28 and above but othe</w:t>
+      </w:r>
+      <w:r>
+        <w:rPr>
+          <w:rtl w:val="0"/>
+          <w:lang w:val="en-US"/>
+        </w:rPr>
+        <w:t>rwise it works.</w:t>
+      </w:r>
+    </w:p>
+    <w:p>
+      <w:pPr>
+        <w:pStyle w:val="Body"/>
+        <w:tabs>
+          <w:tab w:val="left" w:pos="5760"/>
+        </w:tabs>
+        <w:rPr>
+          <w:b w:val="1"/>
+          <w:bCs w:val="1"/>
+        </w:rPr>
+      </w:pPr>
+      <w:r>
+        <w:rPr>
+          <w:b w:val="1"/>
+          <w:bCs w:val="1"/>
+          <w:rtl w:val="0"/>
+          <w:lang w:val="en-US"/>
+        </w:rPr>
+        <w:t>-Attachments</w:t>
+      </w:r>
+    </w:p>
+    <w:p>
+      <w:pPr>
+        <w:pStyle w:val="Body"/>
+        <w:tabs>
+          <w:tab w:val="left" w:pos="5760"/>
+        </w:tabs>
+      </w:pPr>
+      <w:r>
+        <w:rPr>
+          <w:rtl w:val="0"/>
+          <w:lang w:val="en-US"/>
+        </w:rPr>
+        <w:t>Currently, photo attachments are taken care of. Other attachments are just downloaded. There is work to send them off via intent but they get blocked.</w:t>
+      </w:r>
+    </w:p>
+    <w:p>
+      <w:pPr>
+        <w:pStyle w:val="Body"/>
+        <w:tabs>
+          <w:tab w:val="left" w:pos="5760"/>
+        </w:tabs>
+        <w:rPr>
+          <w:b w:val="1"/>
+          <w:bCs w:val="1"/>
+        </w:rPr>
+      </w:pPr>
       <w:r>
         <w:rPr>
           <w:b w:val="1"/>
@@ -730,12 +918,19 @@
       </w:pPr>
       <w:r>
         <w:rPr>
+          <w:rtl w:val="0"/>
+          <w:lang w:val="en-US"/>
+        </w:rPr>
+        <w:t>-</w:t>
+      </w:r>
+      <w:r>
+        <w:rPr>
           <w:b w:val="1"/>
           <w:bCs w:val="1"/>
           <w:rtl w:val="0"/>
           <w:lang w:val="en-US"/>
         </w:rPr>
-        <w:t>-Sounds with Notifications</w:t>
+        <w:t>Sent folder</w:t>
       </w:r>
     </w:p>
     <w:p>
@@ -750,7 +945,7 @@
           <w:rtl w:val="0"/>
           <w:lang w:val="en-US"/>
         </w:rPr>
-        <w:t>There is a bug in the android code for this</w:t>
+        <w:t>Pulling from the sent folder to add to the other emails in the chat would be a great thing, for the messaging app. Merging the two lists may prove interesting.</w:t>
       </w:r>
     </w:p>
     <w:p>
@@ -771,7 +966,7 @@
           <w:rtl w:val="0"/>
           <w:lang w:val="en-US"/>
         </w:rPr>
-        <w:t>-Attachments</w:t>
+        <w:t>-Multiple emails</w:t>
       </w:r>
     </w:p>
     <w:p>
@@ -786,7 +981,7 @@
           <w:rtl w:val="0"/>
           <w:lang w:val="en-US"/>
         </w:rPr>
-        <w:t>Currently, some photo attachments are taken care of. Other attachments are just downloaded.</w:t>
+        <w:t>Allow for multiple emails to be added much like gmail so we pull from multiple inboxes.</w:t>
       </w:r>
     </w:p>
     <w:p>
@@ -802,19 +997,12 @@
       </w:pPr>
       <w:r>
         <w:rPr>
-          <w:rtl w:val="0"/>
-          <w:lang w:val="en-US"/>
-        </w:rPr>
-        <w:t>-</w:t>
-      </w:r>
-      <w:r>
-        <w:rPr>
           <w:b w:val="1"/>
           <w:bCs w:val="1"/>
           <w:rtl w:val="0"/>
           <w:lang w:val="en-US"/>
         </w:rPr>
-        <w:t>Sent folder</w:t>
+        <w:t>-Encryption</w:t>
       </w:r>
     </w:p>
     <w:p>
@@ -829,43 +1017,7 @@
           <w:rtl w:val="0"/>
           <w:lang w:val="en-US"/>
         </w:rPr>
-        <w:t>Pulling from the sent folder to add to the other emails in the chat would be a great thing, for the messaging app.</w:t>
-      </w:r>
-    </w:p>
-    <w:p>
-      <w:pPr>
-        <w:pStyle w:val="Body"/>
-        <w:tabs>
-          <w:tab w:val="left" w:pos="5760"/>
-        </w:tabs>
-        <w:rPr>
-          <w:b w:val="1"/>
-          <w:bCs w:val="1"/>
-        </w:rPr>
-      </w:pPr>
-      <w:r>
-        <w:rPr>
-          <w:b w:val="1"/>
-          <w:bCs w:val="1"/>
-          <w:rtl w:val="0"/>
-          <w:lang w:val="en-US"/>
-        </w:rPr>
-        <w:t>-Encryption</w:t>
-      </w:r>
-    </w:p>
-    <w:p>
-      <w:pPr>
-        <w:pStyle w:val="Body"/>
-        <w:tabs>
-          <w:tab w:val="left" w:pos="5760"/>
-        </w:tabs>
-      </w:pPr>
-      <w:r>
-        <w:rPr>
-          <w:rtl w:val="0"/>
-          <w:lang w:val="en-US"/>
-        </w:rPr>
-        <w:t>Encryption is not currently handled in the app</w:t>
+        <w:t>Encryption is not currently handled in the app.</w:t>
       </w:r>
     </w:p>
     <w:p>
@@ -882,230 +1034,13 @@
       </w:pPr>
       <w:r>
         <w:rPr>
-          <w:rtl w:val="0"/>
-          <w:lang w:val="en-US"/>
-        </w:rPr>
-        <w:t xml:space="preserve">  </w:t>
-      </w:r>
-      <w:r>
-        <w:rPr>
           <w:b w:val="1"/>
           <w:bCs w:val="1"/>
           <w:u w:val="single"/>
           <w:rtl w:val="0"/>
           <w:lang w:val="en-US"/>
         </w:rPr>
-        <w:t>Implemented</w:t>
-      </w:r>
-    </w:p>
-    <w:p>
-      <w:pPr>
-        <w:pStyle w:val="Body"/>
-        <w:tabs>
-          <w:tab w:val="left" w:pos="5760"/>
-        </w:tabs>
-        <w:rPr>
-          <w:b w:val="1"/>
-          <w:bCs w:val="1"/>
-        </w:rPr>
-      </w:pPr>
-      <w:r>
-        <w:rPr>
-          <w:b w:val="1"/>
-          <w:bCs w:val="1"/>
-          <w:rtl w:val="0"/>
-          <w:lang w:val="en-US"/>
-        </w:rPr>
-        <w:t>-Longer emails - IMPLEMENTED</w:t>
-      </w:r>
-    </w:p>
-    <w:p>
-      <w:pPr>
-        <w:pStyle w:val="Body"/>
-        <w:tabs>
-          <w:tab w:val="left" w:pos="5760"/>
-        </w:tabs>
-      </w:pPr>
-      <w:r>
-        <w:rPr>
-          <w:rtl w:val="0"/>
-          <w:lang w:val="en-US"/>
-        </w:rPr>
-        <w:t>Currently all emails got straight into the database and there is no limit to how long. This could be painful, to need to scroll past a very long email.</w:t>
-      </w:r>
-    </w:p>
-    <w:p>
-      <w:pPr>
-        <w:pStyle w:val="Body"/>
-        <w:tabs>
-          <w:tab w:val="left" w:pos="5760"/>
-        </w:tabs>
-        <w:rPr>
-          <w:b w:val="1"/>
-          <w:bCs w:val="1"/>
-          <w:shd w:val="clear" w:color="auto" w:fill="feffff"/>
-        </w:rPr>
-      </w:pPr>
-      <w:r>
-        <w:rPr>
-          <w:b w:val="1"/>
-          <w:bCs w:val="1"/>
-          <w:shd w:val="clear" w:color="auto" w:fill="feffff"/>
-          <w:rtl w:val="0"/>
-          <w:lang w:val="en-US"/>
-        </w:rPr>
-        <w:t>-Change sent_by_me from bool to int</w:t>
-      </w:r>
-    </w:p>
-    <w:p>
-      <w:pPr>
-        <w:pStyle w:val="Body"/>
-        <w:tabs>
-          <w:tab w:val="left" w:pos="5760"/>
-        </w:tabs>
-        <w:rPr>
-          <w:shd w:val="clear" w:color="auto" w:fill="feffff"/>
-        </w:rPr>
-      </w:pPr>
-      <w:r>
-        <w:rPr>
-          <w:shd w:val="clear" w:color="auto" w:fill="feffff"/>
-          <w:rtl w:val="0"/>
-          <w:lang w:val="en-US"/>
-        </w:rPr>
-        <w:t>The idea behind this is that we can add system messages like a time stamp to new messages in a third category that the app places in the center</w:t>
-      </w:r>
-    </w:p>
-    <w:p>
-      <w:pPr>
-        <w:pStyle w:val="Body"/>
-        <w:tabs>
-          <w:tab w:val="left" w:pos="5760"/>
-        </w:tabs>
-        <w:rPr>
-          <w:b w:val="1"/>
-          <w:bCs w:val="1"/>
-          <w:u w:val="single"/>
-        </w:rPr>
-      </w:pPr>
-      <w:r>
-        <w:rPr>
-          <w:b w:val="1"/>
-          <w:bCs w:val="1"/>
-          <w:rtl w:val="0"/>
-          <w:lang w:val="en-US"/>
-        </w:rPr>
-        <w:t>-Advanced Login</w:t>
-      </w:r>
-    </w:p>
-    <w:p>
-      <w:pPr>
-        <w:pStyle w:val="Body"/>
-        <w:tabs>
-          <w:tab w:val="left" w:pos="5760"/>
-        </w:tabs>
-      </w:pPr>
-      <w:r>
-        <w:rPr>
-          <w:rtl w:val="0"/>
-          <w:lang w:val="en-US"/>
-        </w:rPr>
-        <w:t>The idea here is a button/checkbox in the login screen that allows the user to specify IMAP and POP server names that are not implemented in the main section.</w:t>
-      </w:r>
-    </w:p>
-    <w:p>
-      <w:pPr>
-        <w:pStyle w:val="Body"/>
-        <w:tabs>
-          <w:tab w:val="left" w:pos="5760"/>
-        </w:tabs>
-      </w:pPr>
-    </w:p>
-    <w:p>
-      <w:pPr>
-        <w:pStyle w:val="Body"/>
-        <w:tabs>
-          <w:tab w:val="left" w:pos="5760"/>
-        </w:tabs>
-      </w:pPr>
-    </w:p>
-    <w:p>
-      <w:pPr>
-        <w:pStyle w:val="Body"/>
-        <w:tabs>
-          <w:tab w:val="left" w:pos="5760"/>
-        </w:tabs>
-      </w:pPr>
-    </w:p>
-    <w:p>
-      <w:pPr>
-        <w:pStyle w:val="Body"/>
-        <w:tabs>
-          <w:tab w:val="left" w:pos="5760"/>
-        </w:tabs>
-      </w:pPr>
-    </w:p>
-    <w:p>
-      <w:pPr>
-        <w:pStyle w:val="Body"/>
-        <w:tabs>
-          <w:tab w:val="left" w:pos="5760"/>
-        </w:tabs>
-      </w:pPr>
-    </w:p>
-    <w:p>
-      <w:pPr>
-        <w:pStyle w:val="Body"/>
-        <w:tabs>
-          <w:tab w:val="left" w:pos="5760"/>
-        </w:tabs>
-      </w:pPr>
-    </w:p>
-    <w:p>
-      <w:pPr>
-        <w:pStyle w:val="Body"/>
-        <w:tabs>
-          <w:tab w:val="left" w:pos="5760"/>
-        </w:tabs>
-      </w:pPr>
-    </w:p>
-    <w:p>
-      <w:pPr>
-        <w:pStyle w:val="Body"/>
-        <w:tabs>
-          <w:tab w:val="left" w:pos="5760"/>
-        </w:tabs>
-      </w:pPr>
-    </w:p>
-    <w:p>
-      <w:pPr>
-        <w:pStyle w:val="Body"/>
-        <w:tabs>
-          <w:tab w:val="left" w:pos="5760"/>
-        </w:tabs>
-      </w:pPr>
-    </w:p>
-    <w:p>
-      <w:pPr>
-        <w:pStyle w:val="Body"/>
-        <w:tabs>
-          <w:tab w:val="left" w:pos="5760"/>
-        </w:tabs>
-        <w:rPr>
-          <w:b w:val="1"/>
-          <w:bCs w:val="1"/>
-          <w:u w:val="single"/>
-        </w:rPr>
-      </w:pPr>
-      <w:r>
-        <w:rPr>
-          <w:b w:val="1"/>
-          <w:bCs w:val="1"/>
-          <w:u w:val="single"/>
-          <w:rtl w:val="0"/>
-          <w:lang w:val="en-US"/>
-        </w:rPr>
-        <w:t>Recommendations</w:t>
+        <w:t>Non-Program Recommendations</w:t>
       </w:r>
     </w:p>
     <w:p>

</xml_diff>